<commit_message>
final report add some
</commit_message>
<xml_diff>
--- a/report/assign1-s12345-s67890-sample-report.docx
+++ b/report/assign1-s12345-s67890-sample-report.docx
@@ -292,13 +292,23 @@
           <w:lang w:eastAsia="zh-CN"/>
         </w:rPr>
       </w:pPr>
-      <w:r>
-        <w:rPr>
-          <w:sz w:val="24"/>
-          <w:szCs w:val="24"/>
-          <w:lang w:eastAsia="zh-CN"/>
-        </w:rPr>
-        <w:t xml:space="preserve">First we generated the sample data in 1000, 10000 and 100000 size. </w:t>
+      <w:proofErr w:type="gramStart"/>
+      <w:r>
+        <w:rPr>
+          <w:sz w:val="24"/>
+          <w:szCs w:val="24"/>
+          <w:lang w:eastAsia="zh-CN"/>
+        </w:rPr>
+        <w:t>First</w:t>
+      </w:r>
+      <w:proofErr w:type="gramEnd"/>
+      <w:r>
+        <w:rPr>
+          <w:sz w:val="24"/>
+          <w:szCs w:val="24"/>
+          <w:lang w:eastAsia="zh-CN"/>
+        </w:rPr>
+        <w:t xml:space="preserve"> we generated the sample data in 1000, 10000 and 100000 size. </w:t>
       </w:r>
       <w:r>
         <w:rPr>
@@ -347,16 +357,25 @@
           <w:szCs w:val="24"/>
           <w:lang w:eastAsia="zh-CN"/>
         </w:rPr>
-        <w:t xml:space="preserve"> python, </w:t>
-      </w:r>
-      <w:r>
-        <w:rPr>
-          <w:sz w:val="24"/>
-          <w:szCs w:val="24"/>
-          <w:lang w:eastAsia="zh-CN"/>
-        </w:rPr>
         <w:t xml:space="preserve"> </w:t>
       </w:r>
+      <w:proofErr w:type="gramStart"/>
+      <w:r>
+        <w:rPr>
+          <w:sz w:val="24"/>
+          <w:szCs w:val="24"/>
+          <w:lang w:eastAsia="zh-CN"/>
+        </w:rPr>
+        <w:t xml:space="preserve">python, </w:t>
+      </w:r>
+      <w:r>
+        <w:rPr>
+          <w:sz w:val="24"/>
+          <w:szCs w:val="24"/>
+          <w:lang w:eastAsia="zh-CN"/>
+        </w:rPr>
+        <w:t xml:space="preserve"> </w:t>
+      </w:r>
       <w:proofErr w:type="spellStart"/>
       <w:r>
         <w:rPr>
@@ -375,6 +394,7 @@
         <w:t>umpy.random</w:t>
       </w:r>
       <w:proofErr w:type="spellEnd"/>
+      <w:proofErr w:type="gramEnd"/>
       <w:r>
         <w:rPr>
           <w:sz w:val="24"/>
@@ -474,6 +494,7 @@
         <w:t xml:space="preserve">import the data above as </w:t>
       </w:r>
       <w:proofErr w:type="spellStart"/>
+      <w:proofErr w:type="gramStart"/>
       <w:r>
         <w:rPr>
           <w:sz w:val="24"/>
@@ -515,6 +536,7 @@
         <w:t>rame</w:t>
       </w:r>
       <w:proofErr w:type="spellEnd"/>
+      <w:proofErr w:type="gramEnd"/>
       <w:r>
         <w:rPr>
           <w:sz w:val="24"/>
@@ -584,7 +606,6 @@
     <w:p>
       <w:pPr>
         <w:rPr>
-          <w:rFonts w:hint="eastAsia"/>
           <w:sz w:val="24"/>
           <w:szCs w:val="24"/>
           <w:lang w:eastAsia="zh-CN"/>
@@ -651,51 +672,196 @@
     <w:p>
       <w:pPr>
         <w:rPr>
+          <w:sz w:val="24"/>
+          <w:szCs w:val="24"/>
+          <w:lang w:eastAsia="zh-CN"/>
+        </w:rPr>
+      </w:pPr>
+      <w:r>
+        <w:rPr>
+          <w:sz w:val="24"/>
+          <w:szCs w:val="24"/>
+          <w:lang w:eastAsia="zh-CN"/>
+        </w:rPr>
+        <w:t xml:space="preserve">The idea </w:t>
+      </w:r>
+      <w:r>
+        <w:rPr>
+          <w:sz w:val="24"/>
+          <w:szCs w:val="24"/>
+          <w:lang w:eastAsia="zh-CN"/>
+        </w:rPr>
+        <w:t xml:space="preserve">that </w:t>
+      </w:r>
+      <w:r>
+        <w:rPr>
+          <w:sz w:val="24"/>
+          <w:szCs w:val="24"/>
+          <w:lang w:eastAsia="zh-CN"/>
+        </w:rPr>
+        <w:t>to design</w:t>
+      </w:r>
+      <w:r>
+        <w:rPr>
+          <w:sz w:val="24"/>
+          <w:szCs w:val="24"/>
+          <w:lang w:eastAsia="zh-CN"/>
+        </w:rPr>
+        <w:t xml:space="preserve"> </w:t>
+      </w:r>
+      <w:r>
+        <w:rPr>
+          <w:sz w:val="24"/>
+          <w:szCs w:val="24"/>
+          <w:lang w:eastAsia="zh-CN"/>
+        </w:rPr>
+        <w:t>the sample data is, we want to discover how the three different factors</w:t>
+      </w:r>
+      <w:r>
+        <w:rPr>
+          <w:sz w:val="24"/>
+          <w:szCs w:val="24"/>
+          <w:lang w:eastAsia="zh-CN"/>
+        </w:rPr>
+        <w:t xml:space="preserve"> </w:t>
+      </w:r>
+      <w:r>
+        <w:rPr>
+          <w:sz w:val="24"/>
+          <w:szCs w:val="24"/>
+          <w:lang w:eastAsia="zh-CN"/>
+        </w:rPr>
+        <w:t>(N, K, M)</w:t>
+      </w:r>
+      <w:r>
+        <w:rPr>
+          <w:sz w:val="24"/>
+          <w:szCs w:val="24"/>
+          <w:lang w:eastAsia="zh-CN"/>
+        </w:rPr>
+        <w:t xml:space="preserve"> would</w:t>
+      </w:r>
+      <w:r>
+        <w:rPr>
+          <w:sz w:val="24"/>
+          <w:szCs w:val="24"/>
+          <w:lang w:eastAsia="zh-CN"/>
+        </w:rPr>
+        <w:t xml:space="preserve"> </w:t>
+      </w:r>
+      <w:r>
+        <w:rPr>
+          <w:sz w:val="24"/>
+          <w:szCs w:val="24"/>
+          <w:lang w:eastAsia="zh-CN"/>
+        </w:rPr>
+        <w:t>a</w:t>
+      </w:r>
+      <w:r>
+        <w:rPr>
+          <w:sz w:val="24"/>
+          <w:szCs w:val="24"/>
+          <w:lang w:eastAsia="zh-CN"/>
+        </w:rPr>
+        <w:t>ffect the performance of the models.</w:t>
+      </w:r>
+      <w:r>
+        <w:rPr>
+          <w:sz w:val="24"/>
+          <w:szCs w:val="24"/>
+          <w:lang w:eastAsia="zh-CN"/>
+        </w:rPr>
+        <w:t xml:space="preserve"> </w:t>
+      </w:r>
+      <w:r>
+        <w:rPr>
+          <w:sz w:val="24"/>
+          <w:szCs w:val="24"/>
+          <w:lang w:eastAsia="zh-CN"/>
+        </w:rPr>
+        <w:t xml:space="preserve">In reality, the number of sample N is one of the most important factors. </w:t>
+      </w:r>
+      <w:r>
+        <w:rPr>
+          <w:sz w:val="24"/>
+          <w:szCs w:val="24"/>
+          <w:lang w:eastAsia="zh-CN"/>
+        </w:rPr>
+        <w:t>Intuitively</w:t>
+      </w:r>
+      <w:r>
+        <w:rPr>
+          <w:sz w:val="24"/>
+          <w:szCs w:val="24"/>
+          <w:lang w:eastAsia="zh-CN"/>
+        </w:rPr>
+        <w:t xml:space="preserve"> the time on computation is </w:t>
+      </w:r>
+      <w:r>
+        <w:rPr>
+          <w:sz w:val="24"/>
+          <w:szCs w:val="24"/>
+          <w:lang w:eastAsia="zh-CN"/>
+        </w:rPr>
+        <w:t>proportional</w:t>
+      </w:r>
+      <w:r>
+        <w:rPr>
+          <w:sz w:val="24"/>
+          <w:szCs w:val="24"/>
+          <w:lang w:eastAsia="zh-CN"/>
+        </w:rPr>
+        <w:t xml:space="preserve"> to N.</w:t>
+      </w:r>
+      <w:r>
+        <w:rPr>
           <w:rFonts w:hint="eastAsia"/>
           <w:sz w:val="24"/>
           <w:szCs w:val="24"/>
           <w:lang w:eastAsia="zh-CN"/>
         </w:rPr>
-      </w:pPr>
-      <w:r>
-        <w:rPr>
-          <w:sz w:val="24"/>
-          <w:szCs w:val="24"/>
-          <w:lang w:eastAsia="zh-CN"/>
-        </w:rPr>
-        <w:t xml:space="preserve">The idea </w:t>
-      </w:r>
-      <w:r>
-        <w:rPr>
-          <w:sz w:val="24"/>
-          <w:szCs w:val="24"/>
-          <w:lang w:eastAsia="zh-CN"/>
-        </w:rPr>
-        <w:t xml:space="preserve">that </w:t>
-      </w:r>
-      <w:r>
-        <w:rPr>
-          <w:sz w:val="24"/>
-          <w:szCs w:val="24"/>
-          <w:lang w:eastAsia="zh-CN"/>
-        </w:rPr>
-        <w:t>to design</w:t>
-      </w:r>
-      <w:r>
-        <w:rPr>
-          <w:sz w:val="24"/>
-          <w:szCs w:val="24"/>
-          <w:lang w:eastAsia="zh-CN"/>
-        </w:rPr>
         <w:t xml:space="preserve"> </w:t>
       </w:r>
       <w:r>
         <w:rPr>
-          <w:sz w:val="24"/>
-          <w:szCs w:val="24"/>
-          <w:lang w:eastAsia="zh-CN"/>
-        </w:rPr>
-        <w:t>the sample data is, we want to discover how the three different factors</w:t>
+          <w:rFonts w:hint="eastAsia"/>
+          <w:sz w:val="24"/>
+          <w:szCs w:val="24"/>
+          <w:lang w:eastAsia="zh-CN"/>
+        </w:rPr>
+        <w:t>A</w:t>
+      </w:r>
+      <w:r>
+        <w:rPr>
+          <w:sz w:val="24"/>
+          <w:szCs w:val="24"/>
+          <w:lang w:eastAsia="zh-CN"/>
+        </w:rPr>
+        <w:t xml:space="preserve">lso, we are </w:t>
+      </w:r>
+      <w:r>
+        <w:rPr>
+          <w:sz w:val="24"/>
+          <w:szCs w:val="24"/>
+          <w:lang w:eastAsia="zh-CN"/>
+        </w:rPr>
+        <w:t xml:space="preserve">interested </w:t>
+      </w:r>
+      <w:r>
+        <w:rPr>
+          <w:sz w:val="24"/>
+          <w:szCs w:val="24"/>
+          <w:lang w:eastAsia="zh-CN"/>
+        </w:rPr>
+        <w:t>i</w:t>
+      </w:r>
+      <w:r>
+        <w:rPr>
+          <w:sz w:val="24"/>
+          <w:szCs w:val="24"/>
+          <w:lang w:eastAsia="zh-CN"/>
+        </w:rPr>
+        <w:t>n how K will impact the model performance. Based on theory and the data structure, the K plays a rather small role in performance.</w:t>
       </w:r>
       <w:r>
         <w:rPr>
@@ -707,167 +873,14 @@
       </w:r>
       <w:r>
         <w:rPr>
-          <w:sz w:val="24"/>
-          <w:szCs w:val="24"/>
-          <w:lang w:eastAsia="zh-CN"/>
-        </w:rPr>
-        <w:t>(N, K, M)</w:t>
-      </w:r>
-      <w:r>
-        <w:rPr>
-          <w:sz w:val="24"/>
-          <w:szCs w:val="24"/>
-          <w:lang w:eastAsia="zh-CN"/>
-        </w:rPr>
-        <w:t xml:space="preserve"> would</w:t>
-      </w:r>
-      <w:r>
-        <w:rPr>
+          <w:rFonts w:hint="eastAsia"/>
           <w:sz w:val="24"/>
           <w:szCs w:val="24"/>
           <w:lang w:eastAsia="zh-CN"/>
         </w:rPr>
         <w:t xml:space="preserve"> </w:t>
       </w:r>
-      <w:r>
-        <w:rPr>
-          <w:sz w:val="24"/>
-          <w:szCs w:val="24"/>
-          <w:lang w:eastAsia="zh-CN"/>
-        </w:rPr>
-        <w:t>a</w:t>
-      </w:r>
-      <w:r>
-        <w:rPr>
-          <w:sz w:val="24"/>
-          <w:szCs w:val="24"/>
-          <w:lang w:eastAsia="zh-CN"/>
-        </w:rPr>
-        <w:t>ffect the performance of the models.</w:t>
-      </w:r>
-      <w:r>
-        <w:rPr>
-          <w:sz w:val="24"/>
-          <w:szCs w:val="24"/>
-          <w:lang w:eastAsia="zh-CN"/>
-        </w:rPr>
-        <w:t xml:space="preserve"> </w:t>
-      </w:r>
-      <w:r>
-        <w:rPr>
-          <w:sz w:val="24"/>
-          <w:szCs w:val="24"/>
-          <w:lang w:eastAsia="zh-CN"/>
-        </w:rPr>
-        <w:t xml:space="preserve">In reality, the number of sample N is one of the most important factors. </w:t>
-      </w:r>
-      <w:r>
-        <w:rPr>
-          <w:sz w:val="24"/>
-          <w:szCs w:val="24"/>
-          <w:lang w:eastAsia="zh-CN"/>
-        </w:rPr>
-        <w:t>Intuitively</w:t>
-      </w:r>
-      <w:r>
-        <w:rPr>
-          <w:sz w:val="24"/>
-          <w:szCs w:val="24"/>
-          <w:lang w:eastAsia="zh-CN"/>
-        </w:rPr>
-        <w:t xml:space="preserve"> the time on computation is </w:t>
-      </w:r>
-      <w:r>
-        <w:rPr>
-          <w:sz w:val="24"/>
-          <w:szCs w:val="24"/>
-          <w:lang w:eastAsia="zh-CN"/>
-        </w:rPr>
-        <w:t>proportional</w:t>
-      </w:r>
-      <w:r>
-        <w:rPr>
-          <w:sz w:val="24"/>
-          <w:szCs w:val="24"/>
-          <w:lang w:eastAsia="zh-CN"/>
-        </w:rPr>
-        <w:t xml:space="preserve"> to N.</w:t>
-      </w:r>
-      <w:r>
-        <w:rPr>
-          <w:rFonts w:hint="eastAsia"/>
-          <w:sz w:val="24"/>
-          <w:szCs w:val="24"/>
-          <w:lang w:eastAsia="zh-CN"/>
-        </w:rPr>
-        <w:t xml:space="preserve"> </w:t>
-      </w:r>
-      <w:r>
-        <w:rPr>
-          <w:rFonts w:hint="eastAsia"/>
-          <w:sz w:val="24"/>
-          <w:szCs w:val="24"/>
-          <w:lang w:eastAsia="zh-CN"/>
-        </w:rPr>
-        <w:t>A</w:t>
-      </w:r>
-      <w:r>
-        <w:rPr>
-          <w:sz w:val="24"/>
-          <w:szCs w:val="24"/>
-          <w:lang w:eastAsia="zh-CN"/>
-        </w:rPr>
-        <w:t xml:space="preserve">lso, we are </w:t>
-      </w:r>
-      <w:r>
-        <w:rPr>
-          <w:sz w:val="24"/>
-          <w:szCs w:val="24"/>
-          <w:lang w:eastAsia="zh-CN"/>
-        </w:rPr>
-        <w:t>interested</w:t>
-      </w:r>
-      <w:r>
-        <w:rPr>
-          <w:sz w:val="24"/>
-          <w:szCs w:val="24"/>
-          <w:lang w:eastAsia="zh-CN"/>
-        </w:rPr>
-        <w:t xml:space="preserve"> </w:t>
-      </w:r>
-      <w:r>
-        <w:rPr>
-          <w:sz w:val="24"/>
-          <w:szCs w:val="24"/>
-          <w:lang w:eastAsia="zh-CN"/>
-        </w:rPr>
-        <w:t>i</w:t>
-      </w:r>
-      <w:r>
-        <w:rPr>
-          <w:sz w:val="24"/>
-          <w:szCs w:val="24"/>
-          <w:lang w:eastAsia="zh-CN"/>
-        </w:rPr>
-        <w:t>n how K will impact the model performance. Based on theory and the data structure, the K plays a rather small role in performance.</w:t>
-      </w:r>
-      <w:r>
-        <w:rPr>
-          <w:sz w:val="24"/>
-          <w:szCs w:val="24"/>
-          <w:lang w:eastAsia="zh-CN"/>
-        </w:rPr>
-        <w:t xml:space="preserve"> </w:t>
-      </w:r>
-      <w:r>
-        <w:rPr>
-          <w:rFonts w:hint="eastAsia"/>
-          <w:sz w:val="24"/>
-          <w:szCs w:val="24"/>
-          <w:lang w:eastAsia="zh-CN"/>
-        </w:rPr>
-        <w:t xml:space="preserve"> </w:t>
-      </w:r>
+      <w:proofErr w:type="gramStart"/>
       <w:r>
         <w:rPr>
           <w:sz w:val="24"/>
@@ -876,6 +889,7 @@
         </w:rPr>
         <w:t>Finally</w:t>
       </w:r>
+      <w:proofErr w:type="gramEnd"/>
       <w:r>
         <w:rPr>
           <w:sz w:val="24"/>
@@ -904,7 +918,6 @@
     <w:p>
       <w:pPr>
         <w:rPr>
-          <w:rFonts w:hint="eastAsia"/>
           <w:sz w:val="24"/>
           <w:szCs w:val="24"/>
           <w:lang w:eastAsia="zh-CN"/>
@@ -975,15 +988,33 @@
           <w:szCs w:val="24"/>
           <w:lang w:eastAsia="zh-CN"/>
         </w:rPr>
-        <w:t xml:space="preserve">K, M) in two scenario( </w:t>
-      </w:r>
-      <w:r>
-        <w:rPr>
-          <w:sz w:val="24"/>
-          <w:szCs w:val="24"/>
-          <w:lang w:eastAsia="zh-CN"/>
-        </w:rPr>
-        <w:t xml:space="preserve">k-NN </w:t>
+        <w:t xml:space="preserve">K, M) in two </w:t>
+      </w:r>
+      <w:proofErr w:type="gramStart"/>
+      <w:r>
+        <w:rPr>
+          <w:sz w:val="24"/>
+          <w:szCs w:val="24"/>
+          <w:lang w:eastAsia="zh-CN"/>
+        </w:rPr>
+        <w:t xml:space="preserve">scenario( </w:t>
+      </w:r>
+      <w:r>
+        <w:rPr>
+          <w:sz w:val="24"/>
+          <w:szCs w:val="24"/>
+          <w:lang w:eastAsia="zh-CN"/>
+        </w:rPr>
+        <w:t>k</w:t>
+      </w:r>
+      <w:proofErr w:type="gramEnd"/>
+      <w:r>
+        <w:rPr>
+          <w:sz w:val="24"/>
+          <w:szCs w:val="24"/>
+          <w:lang w:eastAsia="zh-CN"/>
+        </w:rPr>
+        <w:t xml:space="preserve">-NN </w:t>
       </w:r>
       <w:r>
         <w:rPr>
@@ -1162,6 +1193,7 @@
         </w:rPr>
         <w:t xml:space="preserve"> </w:t>
       </w:r>
+      <w:proofErr w:type="gramStart"/>
       <w:r>
         <w:rPr>
           <w:sz w:val="24"/>
@@ -1184,7 +1216,16 @@
           <w:szCs w:val="24"/>
           <w:lang w:eastAsia="zh-CN"/>
         </w:rPr>
-        <w:t xml:space="preserve">. </w:t>
+        <w:t>.</w:t>
+      </w:r>
+      <w:proofErr w:type="gramEnd"/>
+      <w:r>
+        <w:rPr>
+          <w:sz w:val="24"/>
+          <w:szCs w:val="24"/>
+          <w:lang w:eastAsia="zh-CN"/>
+        </w:rPr>
+        <w:t xml:space="preserve"> </w:t>
       </w:r>
     </w:p>
     <w:tbl>
@@ -1370,7 +1411,6 @@
             <w:pPr>
               <w:jc w:val="center"/>
               <w:rPr>
-                <w:rFonts w:hint="eastAsia"/>
                 <w:sz w:val="24"/>
                 <w:szCs w:val="24"/>
                 <w:lang w:eastAsia="zh-CN"/>
@@ -1679,7 +1719,6 @@
           <w:p>
             <w:pPr>
               <w:rPr>
-                <w:rFonts w:hint="eastAsia"/>
                 <w:sz w:val="24"/>
                 <w:szCs w:val="24"/>
                 <w:lang w:eastAsia="zh-CN"/>
@@ -2003,7 +2042,6 @@
           <w:p>
             <w:pPr>
               <w:rPr>
-                <w:rFonts w:hint="eastAsia"/>
                 <w:sz w:val="24"/>
                 <w:szCs w:val="24"/>
                 <w:lang w:eastAsia="zh-CN"/>
@@ -2026,7 +2064,6 @@
           <w:p>
             <w:pPr>
               <w:rPr>
-                <w:rFonts w:hint="eastAsia"/>
                 <w:sz w:val="24"/>
                 <w:szCs w:val="24"/>
                 <w:lang w:eastAsia="zh-CN"/>
@@ -2312,7 +2349,6 @@
           <w:p>
             <w:pPr>
               <w:rPr>
-                <w:rFonts w:hint="eastAsia"/>
                 <w:sz w:val="24"/>
                 <w:szCs w:val="24"/>
                 <w:lang w:eastAsia="zh-CN"/>
@@ -2653,7 +2689,6 @@
           <w:p>
             <w:pPr>
               <w:rPr>
-                <w:rFonts w:hint="eastAsia"/>
                 <w:sz w:val="24"/>
                 <w:szCs w:val="24"/>
                 <w:lang w:eastAsia="zh-CN"/>
@@ -2668,7 +2703,6 @@
           <w:p>
             <w:pPr>
               <w:rPr>
-                <w:rFonts w:hint="eastAsia"/>
                 <w:sz w:val="24"/>
                 <w:szCs w:val="24"/>
                 <w:lang w:eastAsia="zh-CN"/>
@@ -2992,7 +3026,6 @@
           <w:p>
             <w:pPr>
               <w:rPr>
-                <w:rFonts w:hint="eastAsia"/>
                 <w:sz w:val="24"/>
                 <w:szCs w:val="24"/>
                 <w:lang w:eastAsia="zh-CN"/>
@@ -3056,7 +3089,6 @@
           <w:p>
             <w:pPr>
               <w:rPr>
-                <w:rFonts w:hint="eastAsia"/>
                 <w:lang w:eastAsia="zh-CN"/>
               </w:rPr>
             </w:pPr>
@@ -3336,7 +3368,6 @@
           <w:p>
             <w:pPr>
               <w:rPr>
-                <w:rFonts w:hint="eastAsia"/>
                 <w:sz w:val="24"/>
                 <w:szCs w:val="24"/>
                 <w:lang w:eastAsia="zh-CN"/>
@@ -3351,7 +3382,6 @@
           <w:p>
             <w:pPr>
               <w:rPr>
-                <w:rFonts w:hint="eastAsia"/>
                 <w:sz w:val="24"/>
                 <w:szCs w:val="24"/>
                 <w:lang w:eastAsia="zh-CN"/>
@@ -3757,7 +3787,6 @@
             <w:pPr>
               <w:jc w:val="center"/>
               <w:rPr>
-                <w:rFonts w:hint="eastAsia"/>
                 <w:sz w:val="24"/>
                 <w:szCs w:val="24"/>
                 <w:lang w:eastAsia="zh-CN"/>
@@ -3817,7 +3846,6 @@
             <w:pPr>
               <w:jc w:val="center"/>
               <w:rPr>
-                <w:rFonts w:hint="eastAsia"/>
                 <w:sz w:val="24"/>
                 <w:szCs w:val="24"/>
                 <w:lang w:eastAsia="zh-CN"/>
@@ -3850,7 +3878,6 @@
             <w:pPr>
               <w:jc w:val="center"/>
               <w:rPr>
-                <w:rFonts w:hint="eastAsia"/>
                 <w:sz w:val="24"/>
                 <w:szCs w:val="24"/>
                 <w:lang w:eastAsia="zh-CN"/>
@@ -3883,7 +3910,6 @@
             <w:pPr>
               <w:jc w:val="center"/>
               <w:rPr>
-                <w:rFonts w:hint="eastAsia"/>
                 <w:sz w:val="24"/>
                 <w:szCs w:val="24"/>
                 <w:lang w:eastAsia="zh-CN"/>
@@ -3904,7 +3930,25 @@
                 <w:szCs w:val="24"/>
                 <w:lang w:eastAsia="zh-CN"/>
               </w:rPr>
-              <w:t>D Search(avg per)</w:t>
+              <w:t xml:space="preserve">D </w:t>
+            </w:r>
+            <w:proofErr w:type="gramStart"/>
+            <w:r>
+              <w:rPr>
+                <w:sz w:val="24"/>
+                <w:szCs w:val="24"/>
+                <w:lang w:eastAsia="zh-CN"/>
+              </w:rPr>
+              <w:t>Search(</w:t>
+            </w:r>
+            <w:proofErr w:type="gramEnd"/>
+            <w:r>
+              <w:rPr>
+                <w:sz w:val="24"/>
+                <w:szCs w:val="24"/>
+                <w:lang w:eastAsia="zh-CN"/>
+              </w:rPr>
+              <w:t>avg per)</w:t>
             </w:r>
           </w:p>
         </w:tc>
@@ -3961,7 +4005,6 @@
             <w:pPr>
               <w:jc w:val="center"/>
               <w:rPr>
-                <w:rFonts w:hint="eastAsia"/>
                 <w:sz w:val="24"/>
                 <w:szCs w:val="24"/>
                 <w:lang w:eastAsia="zh-CN"/>
@@ -3994,7 +4037,6 @@
             <w:pPr>
               <w:jc w:val="center"/>
               <w:rPr>
-                <w:rFonts w:hint="eastAsia"/>
                 <w:sz w:val="24"/>
                 <w:szCs w:val="24"/>
                 <w:lang w:eastAsia="zh-CN"/>
@@ -4018,19 +4060,36 @@
             <w:pPr>
               <w:jc w:val="center"/>
               <w:rPr>
-                <w:rFonts w:hint="eastAsia"/>
-                <w:sz w:val="24"/>
-                <w:szCs w:val="24"/>
-                <w:lang w:eastAsia="zh-CN"/>
-              </w:rPr>
-            </w:pPr>
-            <w:r>
-              <w:rPr>
-                <w:sz w:val="24"/>
-                <w:szCs w:val="24"/>
-                <w:lang w:eastAsia="zh-CN"/>
-              </w:rPr>
-              <w:t>Naïve Search(avg per)</w:t>
+                <w:sz w:val="24"/>
+                <w:szCs w:val="24"/>
+                <w:lang w:eastAsia="zh-CN"/>
+              </w:rPr>
+            </w:pPr>
+            <w:r>
+              <w:rPr>
+                <w:sz w:val="24"/>
+                <w:szCs w:val="24"/>
+                <w:lang w:eastAsia="zh-CN"/>
+              </w:rPr>
+              <w:t xml:space="preserve">Naïve </w:t>
+            </w:r>
+            <w:proofErr w:type="gramStart"/>
+            <w:r>
+              <w:rPr>
+                <w:sz w:val="24"/>
+                <w:szCs w:val="24"/>
+                <w:lang w:eastAsia="zh-CN"/>
+              </w:rPr>
+              <w:t>Search(</w:t>
+            </w:r>
+            <w:proofErr w:type="gramEnd"/>
+            <w:r>
+              <w:rPr>
+                <w:sz w:val="24"/>
+                <w:szCs w:val="24"/>
+                <w:lang w:eastAsia="zh-CN"/>
+              </w:rPr>
+              <w:t>avg per)</w:t>
             </w:r>
           </w:p>
         </w:tc>
@@ -4071,7 +4130,6 @@
             <w:pPr>
               <w:jc w:val="center"/>
               <w:rPr>
-                <w:rFonts w:hint="eastAsia"/>
                 <w:sz w:val="24"/>
                 <w:szCs w:val="24"/>
                 <w:lang w:eastAsia="zh-CN"/>
@@ -4104,7 +4162,6 @@
             <w:pPr>
               <w:jc w:val="center"/>
               <w:rPr>
-                <w:rFonts w:hint="eastAsia"/>
                 <w:sz w:val="24"/>
                 <w:szCs w:val="24"/>
                 <w:lang w:eastAsia="zh-CN"/>
@@ -4137,7 +4194,6 @@
             <w:pPr>
               <w:jc w:val="center"/>
               <w:rPr>
-                <w:rFonts w:hint="eastAsia"/>
                 <w:sz w:val="24"/>
                 <w:szCs w:val="24"/>
                 <w:lang w:eastAsia="zh-CN"/>
@@ -4170,7 +4226,6 @@
             <w:pPr>
               <w:jc w:val="center"/>
               <w:rPr>
-                <w:rFonts w:hint="eastAsia"/>
                 <w:sz w:val="24"/>
                 <w:szCs w:val="24"/>
                 <w:lang w:eastAsia="zh-CN"/>
@@ -4203,7 +4258,6 @@
             <w:pPr>
               <w:jc w:val="center"/>
               <w:rPr>
-                <w:rFonts w:hint="eastAsia"/>
                 <w:sz w:val="24"/>
                 <w:szCs w:val="24"/>
                 <w:lang w:eastAsia="zh-CN"/>
@@ -4236,7 +4290,6 @@
             <w:pPr>
               <w:jc w:val="center"/>
               <w:rPr>
-                <w:rFonts w:hint="eastAsia"/>
                 <w:sz w:val="24"/>
                 <w:szCs w:val="24"/>
                 <w:lang w:eastAsia="zh-CN"/>
@@ -4261,7 +4314,6 @@
             <w:pPr>
               <w:jc w:val="center"/>
               <w:rPr>
-                <w:rFonts w:hint="eastAsia"/>
                 <w:sz w:val="24"/>
                 <w:szCs w:val="24"/>
                 <w:lang w:eastAsia="zh-CN"/>
@@ -4314,7 +4366,6 @@
             <w:pPr>
               <w:jc w:val="center"/>
               <w:rPr>
-                <w:rFonts w:hint="eastAsia"/>
                 <w:sz w:val="24"/>
                 <w:szCs w:val="24"/>
                 <w:lang w:eastAsia="zh-CN"/>
@@ -4347,7 +4398,6 @@
             <w:pPr>
               <w:jc w:val="center"/>
               <w:rPr>
-                <w:rFonts w:hint="eastAsia"/>
                 <w:sz w:val="24"/>
                 <w:szCs w:val="24"/>
                 <w:lang w:eastAsia="zh-CN"/>
@@ -4380,7 +4430,6 @@
             <w:pPr>
               <w:jc w:val="center"/>
               <w:rPr>
-                <w:rFonts w:hint="eastAsia"/>
                 <w:sz w:val="24"/>
                 <w:szCs w:val="24"/>
                 <w:lang w:eastAsia="zh-CN"/>
@@ -4413,7 +4462,6 @@
             <w:pPr>
               <w:jc w:val="center"/>
               <w:rPr>
-                <w:rFonts w:hint="eastAsia"/>
                 <w:sz w:val="24"/>
                 <w:szCs w:val="24"/>
                 <w:lang w:eastAsia="zh-CN"/>
@@ -4446,7 +4494,6 @@
             <w:pPr>
               <w:jc w:val="center"/>
               <w:rPr>
-                <w:rFonts w:hint="eastAsia"/>
                 <w:sz w:val="24"/>
                 <w:szCs w:val="24"/>
                 <w:lang w:eastAsia="zh-CN"/>
@@ -4479,7 +4526,6 @@
             <w:pPr>
               <w:jc w:val="center"/>
               <w:rPr>
-                <w:rFonts w:hint="eastAsia"/>
                 <w:sz w:val="24"/>
                 <w:szCs w:val="24"/>
                 <w:lang w:eastAsia="zh-CN"/>
@@ -4503,9 +4549,6 @@
           <w:p>
             <w:pPr>
               <w:jc w:val="center"/>
-              <w:rPr>
-                <w:rFonts w:hint="eastAsia"/>
-              </w:rPr>
             </w:pPr>
             <w:r>
               <w:t>4.67</w:t>
@@ -4515,7 +4558,6 @@
             <w:pPr>
               <w:jc w:val="center"/>
               <w:rPr>
-                <w:rFonts w:hint="eastAsia"/>
                 <w:sz w:val="24"/>
                 <w:szCs w:val="24"/>
                 <w:lang w:eastAsia="zh-CN"/>
@@ -4560,7 +4602,6 @@
             <w:pPr>
               <w:jc w:val="center"/>
               <w:rPr>
-                <w:rFonts w:hint="eastAsia"/>
                 <w:sz w:val="24"/>
                 <w:szCs w:val="24"/>
                 <w:lang w:eastAsia="zh-CN"/>
@@ -4593,7 +4634,6 @@
             <w:pPr>
               <w:jc w:val="center"/>
               <w:rPr>
-                <w:rFonts w:hint="eastAsia"/>
                 <w:sz w:val="24"/>
                 <w:szCs w:val="24"/>
                 <w:lang w:eastAsia="zh-CN"/>
@@ -4626,7 +4666,6 @@
             <w:pPr>
               <w:jc w:val="center"/>
               <w:rPr>
-                <w:rFonts w:hint="eastAsia"/>
                 <w:sz w:val="24"/>
                 <w:szCs w:val="24"/>
                 <w:lang w:eastAsia="zh-CN"/>
@@ -4659,7 +4698,6 @@
             <w:pPr>
               <w:jc w:val="center"/>
               <w:rPr>
-                <w:rFonts w:hint="eastAsia"/>
                 <w:sz w:val="24"/>
                 <w:szCs w:val="24"/>
                 <w:lang w:eastAsia="zh-CN"/>
@@ -4692,7 +4730,6 @@
             <w:pPr>
               <w:jc w:val="center"/>
               <w:rPr>
-                <w:rFonts w:hint="eastAsia"/>
                 <w:sz w:val="24"/>
                 <w:szCs w:val="24"/>
                 <w:lang w:eastAsia="zh-CN"/>
@@ -4725,7 +4762,6 @@
             <w:pPr>
               <w:jc w:val="center"/>
               <w:rPr>
-                <w:rFonts w:hint="eastAsia"/>
                 <w:sz w:val="24"/>
                 <w:szCs w:val="24"/>
                 <w:lang w:eastAsia="zh-CN"/>
@@ -4750,7 +4786,6 @@
             <w:pPr>
               <w:jc w:val="center"/>
               <w:rPr>
-                <w:rFonts w:hint="eastAsia"/>
                 <w:sz w:val="24"/>
                 <w:szCs w:val="24"/>
                 <w:lang w:eastAsia="zh-CN"/>
@@ -4803,7 +4838,6 @@
             <w:pPr>
               <w:jc w:val="center"/>
               <w:rPr>
-                <w:rFonts w:hint="eastAsia"/>
                 <w:sz w:val="24"/>
                 <w:szCs w:val="24"/>
                 <w:lang w:eastAsia="zh-CN"/>
@@ -4836,7 +4870,6 @@
             <w:pPr>
               <w:jc w:val="center"/>
               <w:rPr>
-                <w:rFonts w:hint="eastAsia"/>
                 <w:sz w:val="24"/>
                 <w:szCs w:val="24"/>
                 <w:lang w:eastAsia="zh-CN"/>
@@ -4869,7 +4902,6 @@
             <w:pPr>
               <w:jc w:val="center"/>
               <w:rPr>
-                <w:rFonts w:hint="eastAsia"/>
                 <w:sz w:val="24"/>
                 <w:szCs w:val="24"/>
                 <w:lang w:eastAsia="zh-CN"/>
@@ -4897,7 +4929,6 @@
             <w:pPr>
               <w:jc w:val="center"/>
               <w:rPr>
-                <w:rFonts w:hint="eastAsia"/>
                 <w:sz w:val="24"/>
                 <w:szCs w:val="24"/>
                 <w:lang w:eastAsia="zh-CN"/>
@@ -4913,7 +4944,6 @@
             <w:pPr>
               <w:jc w:val="center"/>
               <w:rPr>
-                <w:rFonts w:hint="eastAsia"/>
                 <w:sz w:val="24"/>
                 <w:szCs w:val="24"/>
                 <w:lang w:eastAsia="zh-CN"/>
@@ -4946,7 +4976,6 @@
             <w:pPr>
               <w:jc w:val="center"/>
               <w:rPr>
-                <w:rFonts w:hint="eastAsia"/>
                 <w:sz w:val="24"/>
                 <w:szCs w:val="24"/>
                 <w:lang w:eastAsia="zh-CN"/>
@@ -4970,7 +4999,6 @@
             <w:pPr>
               <w:jc w:val="center"/>
               <w:rPr>
-                <w:rFonts w:hint="eastAsia"/>
                 <w:sz w:val="24"/>
                 <w:szCs w:val="24"/>
                 <w:lang w:eastAsia="zh-CN"/>
@@ -4995,7 +5023,6 @@
             <w:pPr>
               <w:jc w:val="center"/>
               <w:rPr>
-                <w:rFonts w:hint="eastAsia"/>
                 <w:sz w:val="24"/>
                 <w:szCs w:val="24"/>
                 <w:lang w:eastAsia="zh-CN"/>
@@ -5070,7 +5097,6 @@
       <w:pPr>
         <w:jc w:val="center"/>
         <w:rPr>
-          <w:rFonts w:hint="eastAsia"/>
           <w:sz w:val="24"/>
           <w:szCs w:val="24"/>
           <w:lang w:eastAsia="zh-CN"/>
@@ -5123,7 +5149,7 @@
         <w:pStyle w:val="aa"/>
         <w:numPr>
           <w:ilvl w:val="0"/>
-          <w:numId w:val="4"/>
+          <w:numId w:val="1"/>
         </w:numPr>
         <w:ind w:firstLineChars="0"/>
         <w:rPr>
@@ -5227,28 +5253,7 @@
           <w:sz w:val="24"/>
           <w:szCs w:val="24"/>
         </w:rPr>
-        <w:t xml:space="preserve"> For example,</w:t>
-      </w:r>
-      <w:r>
-        <w:rPr>
-          <w:sz w:val="24"/>
-          <w:szCs w:val="24"/>
-        </w:rPr>
-        <w:t xml:space="preserve"> we use a max heap to keep </w:t>
-      </w:r>
-      <w:r>
-        <w:rPr>
-          <w:sz w:val="24"/>
-          <w:szCs w:val="24"/>
-        </w:rPr>
-        <w:t>Top-K</w:t>
-      </w:r>
-      <w:r>
-        <w:rPr>
-          <w:sz w:val="24"/>
-          <w:szCs w:val="24"/>
-        </w:rPr>
-        <w:t xml:space="preserve"> minimum points searched so far, which is effective for get k nearest neighbour.</w:t>
+        <w:t xml:space="preserve"> For example, we use a max heap to keep Top-K minimum points searched so far, which is effective for get k nearest neighbour.</w:t>
       </w:r>
       <w:r>
         <w:rPr>
@@ -5269,14 +5274,7 @@
           <w:sz w:val="24"/>
           <w:szCs w:val="24"/>
         </w:rPr>
-        <w:t xml:space="preserve"> when we examine the prune algorithm in KD-tree, it comes clear that when K&gt;N/2, the branches could not be pruned. </w:t>
-      </w:r>
-      <w:r>
-        <w:rPr>
-          <w:sz w:val="24"/>
-          <w:szCs w:val="24"/>
-        </w:rPr>
-        <w:t xml:space="preserve">To naive approach, since data is sorted, the K value is not important.  </w:t>
+        <w:t xml:space="preserve"> when we examine the prune algorithm in KD-tree, it comes clear that when K&gt;N/2, the branches could not be pruned. To naive approach, since data is sorted, the K value is not important.  </w:t>
       </w:r>
     </w:p>
     <w:p>
@@ -5351,6 +5349,7 @@
         </w:rPr>
         <w:t xml:space="preserve"> be out-performance by brutal-force. </w:t>
       </w:r>
+      <w:proofErr w:type="gramStart"/>
       <w:r>
         <w:rPr>
           <w:sz w:val="24"/>
@@ -5358,6 +5357,7 @@
         </w:rPr>
         <w:t>Otherwise</w:t>
       </w:r>
+      <w:proofErr w:type="gramEnd"/>
       <w:r>
         <w:rPr>
           <w:sz w:val="24"/>
@@ -5371,7 +5371,7 @@
         <w:pStyle w:val="aa"/>
         <w:numPr>
           <w:ilvl w:val="0"/>
-          <w:numId w:val="4"/>
+          <w:numId w:val="1"/>
         </w:numPr>
         <w:ind w:firstLineChars="0"/>
         <w:rPr>
@@ -5403,23 +5403,7 @@
           <w:szCs w:val="24"/>
           <w:lang w:eastAsia="zh-CN"/>
         </w:rPr>
-        <w:t xml:space="preserve"> is </w:t>
-      </w:r>
-      <w:r>
-        <w:rPr>
-          <w:sz w:val="24"/>
-          <w:szCs w:val="24"/>
-          <w:lang w:eastAsia="zh-CN"/>
-        </w:rPr>
-        <w:t>proportional to</w:t>
-      </w:r>
-      <w:r>
-        <w:rPr>
-          <w:sz w:val="24"/>
-          <w:szCs w:val="24"/>
-          <w:lang w:eastAsia="zh-CN"/>
-        </w:rPr>
-        <w:t xml:space="preserve"> the calculation time of both models.</w:t>
+        <w:t xml:space="preserve"> is proportional to the calculation time of both models.</w:t>
       </w:r>
       <w:r>
         <w:rPr>
@@ -5494,15 +5478,7 @@
           <w:szCs w:val="24"/>
           <w:lang w:eastAsia="zh-CN"/>
         </w:rPr>
-        <w:t xml:space="preserve">In fact, according to the time complexity analysis, </w:t>
-      </w:r>
-      <w:r>
-        <w:rPr>
-          <w:sz w:val="24"/>
-          <w:szCs w:val="24"/>
-          <w:lang w:eastAsia="zh-CN"/>
-        </w:rPr>
-        <w:t xml:space="preserve">Brute force query time grows as </w:t>
+        <w:t xml:space="preserve">In fact, according to the time complexity analysis, Brute force query time grows as </w:t>
       </w:r>
       <w:r>
         <w:rPr>
@@ -5518,7 +5494,6 @@
         <w:pStyle w:val="aa"/>
         <w:ind w:left="360" w:firstLineChars="0" w:firstLine="0"/>
         <w:rPr>
-          <w:rFonts w:hint="eastAsia"/>
           <w:sz w:val="24"/>
           <w:szCs w:val="24"/>
           <w:lang w:eastAsia="zh-CN"/>
@@ -5564,11 +5539,10 @@
         <w:pStyle w:val="aa"/>
         <w:numPr>
           <w:ilvl w:val="0"/>
-          <w:numId w:val="4"/>
+          <w:numId w:val="1"/>
         </w:numPr>
         <w:ind w:firstLineChars="0"/>
         <w:rPr>
-          <w:rFonts w:hint="eastAsia"/>
           <w:sz w:val="24"/>
           <w:szCs w:val="24"/>
           <w:lang w:eastAsia="zh-CN"/>
@@ -5661,7 +5635,6 @@
           <w:p>
             <w:pPr>
               <w:rPr>
-                <w:rFonts w:hint="eastAsia"/>
                 <w:sz w:val="24"/>
                 <w:szCs w:val="24"/>
                 <w:lang w:eastAsia="zh-CN"/>
@@ -5693,7 +5666,6 @@
           <w:p>
             <w:pPr>
               <w:rPr>
-                <w:rFonts w:hint="eastAsia"/>
                 <w:sz w:val="24"/>
                 <w:szCs w:val="24"/>
                 <w:lang w:eastAsia="zh-CN"/>
@@ -5725,7 +5697,6 @@
           <w:p>
             <w:pPr>
               <w:rPr>
-                <w:rFonts w:hint="eastAsia"/>
                 <w:sz w:val="24"/>
                 <w:szCs w:val="24"/>
                 <w:lang w:eastAsia="zh-CN"/>
@@ -5757,7 +5728,6 @@
           <w:p>
             <w:pPr>
               <w:rPr>
-                <w:rFonts w:hint="eastAsia"/>
                 <w:sz w:val="24"/>
                 <w:szCs w:val="24"/>
                 <w:lang w:eastAsia="zh-CN"/>
@@ -5791,7 +5761,6 @@
           <w:p>
             <w:pPr>
               <w:rPr>
-                <w:rFonts w:hint="eastAsia"/>
                 <w:sz w:val="24"/>
                 <w:szCs w:val="24"/>
                 <w:lang w:eastAsia="zh-CN"/>
@@ -5823,7 +5792,6 @@
           <w:p>
             <w:pPr>
               <w:rPr>
-                <w:rFonts w:hint="eastAsia"/>
                 <w:sz w:val="24"/>
                 <w:szCs w:val="24"/>
                 <w:lang w:eastAsia="zh-CN"/>
@@ -5855,7 +5823,6 @@
           <w:p>
             <w:pPr>
               <w:rPr>
-                <w:rFonts w:hint="eastAsia"/>
                 <w:sz w:val="24"/>
                 <w:szCs w:val="24"/>
                 <w:lang w:eastAsia="zh-CN"/>
@@ -5887,7 +5854,6 @@
           <w:p>
             <w:pPr>
               <w:rPr>
-                <w:rFonts w:hint="eastAsia"/>
                 <w:sz w:val="24"/>
                 <w:szCs w:val="24"/>
                 <w:lang w:eastAsia="zh-CN"/>
@@ -5921,7 +5887,6 @@
           <w:p>
             <w:pPr>
               <w:rPr>
-                <w:rFonts w:hint="eastAsia"/>
                 <w:sz w:val="24"/>
                 <w:szCs w:val="24"/>
                 <w:lang w:eastAsia="zh-CN"/>
@@ -5953,7 +5918,6 @@
           <w:p>
             <w:pPr>
               <w:rPr>
-                <w:rFonts w:hint="eastAsia"/>
                 <w:sz w:val="24"/>
                 <w:szCs w:val="24"/>
                 <w:lang w:eastAsia="zh-CN"/>
@@ -5985,7 +5949,6 @@
           <w:p>
             <w:pPr>
               <w:rPr>
-                <w:rFonts w:hint="eastAsia"/>
                 <w:sz w:val="24"/>
                 <w:szCs w:val="24"/>
                 <w:lang w:eastAsia="zh-CN"/>
@@ -6017,7 +5980,6 @@
           <w:p>
             <w:pPr>
               <w:rPr>
-                <w:rFonts w:hint="eastAsia"/>
                 <w:sz w:val="24"/>
                 <w:szCs w:val="24"/>
                 <w:lang w:eastAsia="zh-CN"/>
@@ -6051,7 +6013,6 @@
           <w:p>
             <w:pPr>
               <w:rPr>
-                <w:rFonts w:hint="eastAsia"/>
                 <w:sz w:val="24"/>
                 <w:szCs w:val="24"/>
                 <w:lang w:eastAsia="zh-CN"/>
@@ -6083,7 +6044,6 @@
           <w:p>
             <w:pPr>
               <w:rPr>
-                <w:rFonts w:hint="eastAsia"/>
                 <w:sz w:val="24"/>
                 <w:szCs w:val="24"/>
                 <w:lang w:eastAsia="zh-CN"/>
@@ -6115,7 +6075,6 @@
           <w:p>
             <w:pPr>
               <w:rPr>
-                <w:rFonts w:hint="eastAsia"/>
                 <w:sz w:val="24"/>
                 <w:szCs w:val="24"/>
                 <w:lang w:eastAsia="zh-CN"/>
@@ -6147,7 +6106,6 @@
           <w:p>
             <w:pPr>
               <w:rPr>
-                <w:rFonts w:hint="eastAsia"/>
                 <w:sz w:val="24"/>
                 <w:szCs w:val="24"/>
                 <w:lang w:eastAsia="zh-CN"/>
@@ -6178,7 +6136,6 @@
       <w:pPr>
         <w:jc w:val="center"/>
         <w:rPr>
-          <w:rFonts w:hint="eastAsia"/>
           <w:sz w:val="24"/>
           <w:szCs w:val="24"/>
           <w:lang w:eastAsia="zh-CN"/>
@@ -6265,7 +6222,23 @@
           <w:sz w:val="24"/>
           <w:szCs w:val="24"/>
         </w:rPr>
-        <w:t xml:space="preserve">e change ratio is larger enough (e.g. 1000/1000, almost every point </w:t>
+        <w:t>e change ratio is larger enough (</w:t>
+      </w:r>
+      <w:proofErr w:type="gramStart"/>
+      <w:r>
+        <w:rPr>
+          <w:sz w:val="24"/>
+          <w:szCs w:val="24"/>
+        </w:rPr>
+        <w:t>e.g.</w:t>
+      </w:r>
+      <w:proofErr w:type="gramEnd"/>
+      <w:r>
+        <w:rPr>
+          <w:sz w:val="24"/>
+          <w:szCs w:val="24"/>
+        </w:rPr>
+        <w:t xml:space="preserve"> 1000/1000, almost every point </w:t>
       </w:r>
       <w:r>
         <w:rPr>
@@ -6280,7 +6253,39 @@
           <w:sz w:val="24"/>
           <w:szCs w:val="24"/>
         </w:rPr>
-        <w:t>. When N=1000 and M=1000, the total execution time is 367 in average and is larger than unchanged group(273.8). It could be caused by the large portion of tree node updates , leading to unbalanced or unstructured tree data structure.</w:t>
+        <w:t xml:space="preserve">. When N=1000 and M=1000, the total execution time is 367 in average and is larger than unchanged </w:t>
+      </w:r>
+      <w:proofErr w:type="gramStart"/>
+      <w:r>
+        <w:rPr>
+          <w:sz w:val="24"/>
+          <w:szCs w:val="24"/>
+        </w:rPr>
+        <w:t>group(</w:t>
+      </w:r>
+      <w:proofErr w:type="gramEnd"/>
+      <w:r>
+        <w:rPr>
+          <w:sz w:val="24"/>
+          <w:szCs w:val="24"/>
+        </w:rPr>
+        <w:t xml:space="preserve">273.8). It could be caused by the large portion of tree node </w:t>
+      </w:r>
+      <w:proofErr w:type="gramStart"/>
+      <w:r>
+        <w:rPr>
+          <w:sz w:val="24"/>
+          <w:szCs w:val="24"/>
+        </w:rPr>
+        <w:t>updates ,</w:t>
+      </w:r>
+      <w:proofErr w:type="gramEnd"/>
+      <w:r>
+        <w:rPr>
+          <w:sz w:val="24"/>
+          <w:szCs w:val="24"/>
+        </w:rPr>
+        <w:t xml:space="preserve"> leading to unbalanced or unstructured tree data structure.</w:t>
       </w:r>
     </w:p>
     <w:p>
@@ -6330,7 +6335,7 @@
         <w:pStyle w:val="aa"/>
         <w:numPr>
           <w:ilvl w:val="0"/>
-          <w:numId w:val="6"/>
+          <w:numId w:val="3"/>
         </w:numPr>
         <w:ind w:firstLineChars="0"/>
         <w:rPr>
@@ -6339,9 +6344,32 @@
       </w:pPr>
       <w:r>
         <w:rPr>
-          <w:lang w:eastAsia="zh-CN"/>
-        </w:rPr>
-        <w:t>When K is smaller(K&lt;N/2), the KD-tree can utilize the prune to achieve good performance.</w:t>
+          <w:rFonts w:hint="eastAsia"/>
+          <w:lang w:eastAsia="zh-CN"/>
+        </w:rPr>
+        <w:t>W</w:t>
+      </w:r>
+      <w:r>
+        <w:rPr>
+          <w:lang w:eastAsia="zh-CN"/>
+        </w:rPr>
+        <w:t>hen M is smaller(M&lt;1000</w:t>
+      </w:r>
+      <w:r>
+        <w:rPr>
+          <w:rFonts w:hint="eastAsia"/>
+          <w:lang w:eastAsia="zh-CN"/>
+        </w:rPr>
+        <w:t>),</w:t>
+      </w:r>
+      <w:r>
+        <w:rPr>
+          <w:lang w:eastAsia="zh-CN"/>
+        </w:rPr>
+        <w:t xml:space="preserve"> the brutal force may achieve good performance. In contrast, when M is growing faster, the overhead of search per query should be considered and </w:t>
+      </w:r>
+      <w:r>
+        <w:t>the KD-tree should be selected.</w:t>
       </w:r>
     </w:p>
     <w:p>
@@ -6349,84 +6377,117 @@
         <w:pStyle w:val="aa"/>
         <w:numPr>
           <w:ilvl w:val="0"/>
-          <w:numId w:val="6"/>
+          <w:numId w:val="3"/>
         </w:numPr>
         <w:ind w:firstLineChars="0"/>
         <w:rPr>
+          <w:lang w:eastAsia="zh-CN"/>
+        </w:rPr>
+      </w:pPr>
+      <w:r>
+        <w:rPr>
           <w:rFonts w:hint="eastAsia"/>
           <w:lang w:eastAsia="zh-CN"/>
         </w:rPr>
-      </w:pPr>
-      <w:r>
-        <w:rPr>
-          <w:rFonts w:hint="eastAsia"/>
-          <w:lang w:eastAsia="zh-CN"/>
-        </w:rPr>
         <w:t>W</w:t>
       </w:r>
       <w:r>
         <w:rPr>
           <w:lang w:eastAsia="zh-CN"/>
         </w:rPr>
-        <w:t xml:space="preserve">hen </w:t>
-      </w:r>
-      <w:r>
-        <w:rPr>
-          <w:lang w:eastAsia="zh-CN"/>
-        </w:rPr>
-        <w:t>M</w:t>
-      </w:r>
-      <w:r>
-        <w:rPr>
-          <w:lang w:eastAsia="zh-CN"/>
-        </w:rPr>
-        <w:t xml:space="preserve"> is smaller(</w:t>
-      </w:r>
-      <w:r>
-        <w:rPr>
-          <w:lang w:eastAsia="zh-CN"/>
-        </w:rPr>
-        <w:t>M&lt;1000</w:t>
-      </w:r>
-      <w:r>
-        <w:rPr>
-          <w:rFonts w:hint="eastAsia"/>
-          <w:lang w:eastAsia="zh-CN"/>
-        </w:rPr>
-        <w:t>),</w:t>
-      </w:r>
-      <w:r>
-        <w:rPr>
-          <w:lang w:eastAsia="zh-CN"/>
-        </w:rPr>
-        <w:t xml:space="preserve"> the brutal force </w:t>
-      </w:r>
-      <w:r>
-        <w:rPr>
-          <w:lang w:eastAsia="zh-CN"/>
-        </w:rPr>
-        <w:t>may</w:t>
-      </w:r>
-      <w:r>
-        <w:rPr>
-          <w:lang w:eastAsia="zh-CN"/>
-        </w:rPr>
-        <w:t xml:space="preserve"> achieve good performance</w:t>
-      </w:r>
-      <w:r>
-        <w:rPr>
-          <w:lang w:eastAsia="zh-CN"/>
-        </w:rPr>
-        <w:t>. In contrast, when M is growing faster, the overhead of search per query should be considered</w:t>
-      </w:r>
-      <w:r>
-        <w:rPr>
-          <w:lang w:eastAsia="zh-CN"/>
-        </w:rPr>
-        <w:t xml:space="preserve"> and </w:t>
-      </w:r>
-      <w:r>
-        <w:t>the KD-tree should be selected.</w:t>
+        <w:t xml:space="preserve">hen M is </w:t>
+      </w:r>
+      <w:r>
+        <w:rPr>
+          <w:lang w:eastAsia="zh-CN"/>
+        </w:rPr>
+        <w:t>larger</w:t>
+      </w:r>
+      <w:r>
+        <w:rPr>
+          <w:lang w:eastAsia="zh-CN"/>
+        </w:rPr>
+        <w:t xml:space="preserve"> </w:t>
+      </w:r>
+      <w:r>
+        <w:rPr>
+          <w:lang w:eastAsia="zh-CN"/>
+        </w:rPr>
+        <w:t>(M</w:t>
+      </w:r>
+      <w:r>
+        <w:rPr>
+          <w:lang w:eastAsia="zh-CN"/>
+        </w:rPr>
+        <w:t xml:space="preserve"> is at least the same order as</w:t>
+      </w:r>
+      <w:r>
+        <w:rPr>
+          <w:lang w:eastAsia="zh-CN"/>
+        </w:rPr>
+        <w:t xml:space="preserve"> N)</w:t>
+      </w:r>
+      <w:r>
+        <w:rPr>
+          <w:lang w:eastAsia="zh-CN"/>
+        </w:rPr>
+        <w:t xml:space="preserve">, </w:t>
+      </w:r>
+      <w:r>
+        <w:rPr>
+          <w:lang w:eastAsia="zh-CN"/>
+        </w:rPr>
+        <w:t>the building time of KD</w:t>
+      </w:r>
+      <w:r>
+        <w:rPr>
+          <w:lang w:eastAsia="zh-CN"/>
+        </w:rPr>
+        <w:t>-</w:t>
+      </w:r>
+      <w:r>
+        <w:rPr>
+          <w:lang w:eastAsia="zh-CN"/>
+        </w:rPr>
+        <w:t>tree is amort</w:t>
+      </w:r>
+      <w:r>
+        <w:rPr>
+          <w:lang w:eastAsia="zh-CN"/>
+        </w:rPr>
+        <w:t>iz</w:t>
+      </w:r>
+      <w:r>
+        <w:rPr>
+          <w:lang w:eastAsia="zh-CN"/>
+        </w:rPr>
+        <w:t xml:space="preserve">ed by the number of queries. </w:t>
+      </w:r>
+      <w:r>
+        <w:rPr>
+          <w:lang w:eastAsia="zh-CN"/>
+        </w:rPr>
+        <w:t xml:space="preserve">The Index building time grows with O(ND). </w:t>
+      </w:r>
+      <w:proofErr w:type="gramStart"/>
+      <w:r>
+        <w:rPr>
+          <w:lang w:eastAsia="zh-CN"/>
+        </w:rPr>
+        <w:t>So</w:t>
+      </w:r>
+      <w:proofErr w:type="gramEnd"/>
+      <w:r>
+        <w:rPr>
+          <w:lang w:eastAsia="zh-CN"/>
+        </w:rPr>
+        <w:t xml:space="preserve"> </w:t>
+      </w:r>
+      <w:r>
+        <w:rPr>
+          <w:lang w:eastAsia="zh-CN"/>
+        </w:rPr>
+        <w:t>the KD-tree performance better.</w:t>
       </w:r>
     </w:p>
     <w:p>
@@ -6434,67 +6495,198 @@
         <w:pStyle w:val="aa"/>
         <w:numPr>
           <w:ilvl w:val="0"/>
-          <w:numId w:val="6"/>
+          <w:numId w:val="3"/>
         </w:numPr>
         <w:ind w:firstLineChars="0"/>
         <w:rPr>
-          <w:lang w:eastAsia="zh-CN"/>
-        </w:rPr>
-      </w:pPr>
-      <w:r>
-        <w:rPr>
           <w:rFonts w:hint="eastAsia"/>
           <w:lang w:eastAsia="zh-CN"/>
         </w:rPr>
-        <w:t>W</w:t>
-      </w:r>
-      <w:r>
-        <w:rPr>
-          <w:lang w:eastAsia="zh-CN"/>
-        </w:rPr>
-        <w:t>hen M is smaller,</w:t>
-      </w:r>
-      <w:r>
-        <w:rPr>
-          <w:lang w:eastAsia="zh-CN"/>
-        </w:rPr>
-        <w:t xml:space="preserve"> if N is not too large(N&lt;10000)</w:t>
-      </w:r>
-      <w:r>
-        <w:rPr>
-          <w:lang w:eastAsia="zh-CN"/>
-        </w:rPr>
-        <w:t xml:space="preserve">, there is no advantage from KD-tree to naïve approach. The </w:t>
-      </w:r>
-      <w:r>
-        <w:rPr>
-          <w:lang w:eastAsia="zh-CN"/>
-        </w:rPr>
-        <w:t xml:space="preserve">Index </w:t>
-      </w:r>
-      <w:r>
-        <w:rPr>
-          <w:lang w:eastAsia="zh-CN"/>
-        </w:rPr>
-        <w:t>building time grows with O(ND)</w:t>
-      </w:r>
-      <w:r>
-        <w:rPr>
-          <w:lang w:eastAsia="zh-CN"/>
-        </w:rPr>
-        <w:t xml:space="preserve">. </w:t>
-      </w:r>
-      <w:r>
-        <w:rPr>
-          <w:lang w:eastAsia="zh-CN"/>
-        </w:rPr>
-        <w:t xml:space="preserve">Or the </w:t>
-      </w:r>
-      <w:r>
-        <w:rPr>
-          <w:lang w:eastAsia="zh-CN"/>
-        </w:rPr>
-        <w:t>KD-tree performance better.</w:t>
+      </w:pPr>
+      <w:r>
+        <w:rPr>
+          <w:lang w:eastAsia="zh-CN"/>
+        </w:rPr>
+        <w:t xml:space="preserve">When N is small (N&lt;30), brutal force </w:t>
+      </w:r>
+      <w:r>
+        <w:rPr>
+          <w:lang w:eastAsia="zh-CN"/>
+        </w:rPr>
+        <w:t>can be more efficient</w:t>
+      </w:r>
+      <w:r>
+        <w:rPr>
+          <w:lang w:eastAsia="zh-CN"/>
+        </w:rPr>
+        <w:t xml:space="preserve"> since N is comparable with Log(N).</w:t>
+      </w:r>
+      <w:r>
+        <w:rPr>
+          <w:lang w:eastAsia="zh-CN"/>
+        </w:rPr>
+        <w:t xml:space="preserve"> </w:t>
+      </w:r>
+      <w:proofErr w:type="gramStart"/>
+      <w:r>
+        <w:rPr>
+          <w:lang w:eastAsia="zh-CN"/>
+        </w:rPr>
+        <w:t>When</w:t>
+      </w:r>
+      <w:proofErr w:type="gramEnd"/>
+      <w:r>
+        <w:rPr>
+          <w:lang w:eastAsia="zh-CN"/>
+        </w:rPr>
+        <w:t xml:space="preserve"> N is larger, the KD-tree should increase </w:t>
+      </w:r>
+      <w:proofErr w:type="spellStart"/>
+      <w:r>
+        <w:rPr>
+          <w:lang w:eastAsia="zh-CN"/>
+        </w:rPr>
+        <w:t>it’s</w:t>
+      </w:r>
+      <w:proofErr w:type="spellEnd"/>
+      <w:r>
+        <w:rPr>
+          <w:lang w:eastAsia="zh-CN"/>
+        </w:rPr>
+        <w:t xml:space="preserve"> performance.</w:t>
+      </w:r>
+    </w:p>
+    <w:p>
+      <w:pPr>
+        <w:pStyle w:val="aa"/>
+        <w:numPr>
+          <w:ilvl w:val="0"/>
+          <w:numId w:val="3"/>
+        </w:numPr>
+        <w:ind w:firstLineChars="0"/>
+        <w:rPr>
+          <w:lang w:eastAsia="zh-CN"/>
+        </w:rPr>
+      </w:pPr>
+      <w:r>
+        <w:rPr>
+          <w:lang w:eastAsia="zh-CN"/>
+        </w:rPr>
+        <w:t xml:space="preserve">When K </w:t>
+      </w:r>
+      <w:r>
+        <w:rPr>
+          <w:lang w:eastAsia="zh-CN"/>
+        </w:rPr>
+        <w:t>grows</w:t>
+      </w:r>
+      <w:r>
+        <w:rPr>
+          <w:lang w:eastAsia="zh-CN"/>
+        </w:rPr>
+        <w:t xml:space="preserve"> the KD-tree </w:t>
+      </w:r>
+      <w:r>
+        <w:rPr>
+          <w:lang w:eastAsia="zh-CN"/>
+        </w:rPr>
+        <w:t xml:space="preserve">becomes slower because it </w:t>
+      </w:r>
+      <w:r>
+        <w:rPr>
+          <w:lang w:eastAsia="zh-CN"/>
+        </w:rPr>
+        <w:t>can</w:t>
+      </w:r>
+      <w:r>
+        <w:rPr>
+          <w:lang w:eastAsia="zh-CN"/>
+        </w:rPr>
+        <w:t>not</w:t>
+      </w:r>
+      <w:r>
+        <w:rPr>
+          <w:lang w:eastAsia="zh-CN"/>
+        </w:rPr>
+        <w:t xml:space="preserve"> utilize the prune to achieve good performance</w:t>
+      </w:r>
+      <w:r>
+        <w:rPr>
+          <w:lang w:eastAsia="zh-CN"/>
+        </w:rPr>
+        <w:t xml:space="preserve">, especially when(K&gt;=N/2). </w:t>
+      </w:r>
+      <w:r>
+        <w:rPr>
+          <w:lang w:eastAsia="zh-CN"/>
+        </w:rPr>
+        <w:t>The K is not largely related to brutal-force’s performance.</w:t>
+      </w:r>
+    </w:p>
+    <w:p>
+      <w:pPr>
+        <w:ind w:left="360"/>
+        <w:rPr>
+          <w:lang w:eastAsia="zh-CN"/>
+        </w:rPr>
+      </w:pPr>
+      <w:r>
+        <w:rPr>
+          <w:lang w:eastAsia="zh-CN"/>
+        </w:rPr>
+        <w:t>Given the parameters, we can summarize</w:t>
+      </w:r>
+      <w:r>
+        <w:rPr>
+          <w:lang w:eastAsia="zh-CN"/>
+        </w:rPr>
+        <w:t>:</w:t>
+      </w:r>
+    </w:p>
+    <w:p>
+      <w:pPr>
+        <w:pStyle w:val="aa"/>
+        <w:numPr>
+          <w:ilvl w:val="0"/>
+          <w:numId w:val="4"/>
+        </w:numPr>
+        <w:ind w:left="360" w:firstLineChars="0"/>
+        <w:rPr>
+          <w:lang w:eastAsia="zh-CN"/>
+        </w:rPr>
+      </w:pPr>
+      <w:r>
+        <w:rPr>
+          <w:lang w:eastAsia="zh-CN"/>
+        </w:rPr>
+        <w:t>K&gt;=N/2 or M is small or N is small: Brutal force</w:t>
+      </w:r>
+    </w:p>
+    <w:p>
+      <w:pPr>
+        <w:pStyle w:val="aa"/>
+        <w:numPr>
+          <w:ilvl w:val="0"/>
+          <w:numId w:val="4"/>
+        </w:numPr>
+        <w:ind w:left="360" w:firstLineChars="0"/>
+        <w:rPr>
+          <w:rFonts w:hint="eastAsia"/>
+          <w:lang w:eastAsia="zh-CN"/>
+        </w:rPr>
+      </w:pPr>
+      <w:r>
+        <w:rPr>
+          <w:rFonts w:hint="eastAsia"/>
+          <w:lang w:eastAsia="zh-CN"/>
+        </w:rPr>
+        <w:t>O</w:t>
+      </w:r>
+      <w:r>
+        <w:rPr>
+          <w:lang w:eastAsia="zh-CN"/>
+        </w:rPr>
+        <w:t>therwise, choose KD tree.</w:t>
       </w:r>
     </w:p>
     <w:p>
@@ -6717,31 +6909,19 @@
         <w:t xml:space="preserve">1] </w:t>
       </w:r>
       <w:r>
-        <w:t xml:space="preserve">Wikipedia articles on </w:t>
-      </w:r>
-      <w:proofErr w:type="spellStart"/>
-      <w:r>
-        <w:t>kd</w:t>
-      </w:r>
-      <w:proofErr w:type="spellEnd"/>
-      <w:r>
-        <w:t xml:space="preserve">-trees, </w:t>
-      </w:r>
-      <w:r>
-        <w:t>[</w:t>
-      </w:r>
-      <w:r>
-        <w:t>https://en.wikipedia.org/wiki/K-d_tree</w:t>
-      </w:r>
-      <w:r>
-        <w:t>]</w:t>
+        <w:t>https://scikit-learn.org/stable/modules/neighbors.html#</w:t>
+      </w:r>
+      <w:r>
+        <w:t>nearest-neighbor-algorithms</w:t>
+      </w:r>
+      <w:r>
+        <w:t xml:space="preserve"> </w:t>
       </w:r>
     </w:p>
     <w:p>
       <w:pPr>
         <w:ind w:left="220" w:hangingChars="100" w:hanging="220"/>
         <w:rPr>
-          <w:rFonts w:hint="eastAsia"/>
           <w:lang w:eastAsia="zh-CN"/>
         </w:rPr>
       </w:pPr>
@@ -6804,7 +6984,6 @@
     <w:p>
       <w:pPr>
         <w:rPr>
-          <w:rFonts w:hint="eastAsia"/>
           <w:lang w:eastAsia="zh-CN"/>
         </w:rPr>
       </w:pPr>
@@ -6955,7 +7134,7 @@
 
 <file path=word/numbering.xml><?xml version="1.0" encoding="utf-8"?>
 <w:numbering xmlns:wpc="http://schemas.microsoft.com/office/word/2010/wordprocessingCanvas" xmlns:cx="http://schemas.microsoft.com/office/drawing/2014/chartex" xmlns:cx1="http://schemas.microsoft.com/office/drawing/2015/9/8/chartex" xmlns:cx2="http://schemas.microsoft.com/office/drawing/2015/10/21/chartex" xmlns:cx3="http://schemas.microsoft.com/office/drawing/2016/5/9/chartex" xmlns:cx4="http://schemas.microsoft.com/office/drawing/2016/5/10/chartex" xmlns:cx5="http://schemas.microsoft.com/office/drawing/2016/5/11/chartex" xmlns:cx6="http://schemas.microsoft.com/office/drawing/2016/5/12/chartex" xmlns:cx7="http://schemas.microsoft.com/office/drawing/2016/5/13/chartex" xmlns:cx8="http://schemas.microsoft.com/office/drawing/2016/5/14/chartex" xmlns:mc="http://schemas.openxmlformats.org/markup-compatibility/2006" xmlns:aink="http://schemas.microsoft.com/office/drawing/2016/ink" xmlns:am3d="http://schemas.microsoft.com/office/drawing/2017/model3d" xmlns:o="urn:schemas-microsoft-com:office:office" xmlns:r="http://schemas.openxmlformats.org/officeDocument/2006/relationships" xmlns:m="http://schemas.openxmlformats.org/officeDocument/2006/math" xmlns:v="urn:schemas-microsoft-com:vml" xmlns:wp14="http://schemas.microsoft.com/office/word/2010/wordprocessingDrawing" xmlns:wp="http://schemas.openxmlformats.org/drawingml/2006/wordprocessingDrawing" xmlns:w10="urn:schemas-microsoft-com:office:word" xmlns:w="http://schemas.openxmlformats.org/wordprocessingml/2006/main" xmlns:w14="http://schemas.microsoft.com/office/word/2010/wordml" xmlns:w15="http://schemas.microsoft.com/office/word/2012/wordml" xmlns:w16cex="http://schemas.microsoft.com/office/word/2018/wordml/cex" xmlns:w16cid="http://schemas.microsoft.com/office/word/2016/wordml/cid" xmlns:w16="http://schemas.microsoft.com/office/word/2018/wordml" xmlns:w16sdtdh="http://schemas.microsoft.com/office/word/2020/wordml/sdtdatahash" xmlns:w16se="http://schemas.microsoft.com/office/word/2015/wordml/symex" xmlns:wpg="http://schemas.microsoft.com/office/word/2010/wordprocessingGroup" xmlns:wpi="http://schemas.microsoft.com/office/word/2010/wordprocessingInk" xmlns:wne="http://schemas.microsoft.com/office/word/2006/wordml" xmlns:wps="http://schemas.microsoft.com/office/word/2010/wordprocessingShape" mc:Ignorable="w14 w15 w16se w16cid w16 w16cex w16sdtdh wp14">
-  <w:abstractNum w:abstractNumId="1" w15:restartNumberingAfterBreak="0">
+  <w:abstractNum w:abstractNumId="0" w15:restartNumberingAfterBreak="0">
     <w:nsid w:val="36BE4F79"/>
     <w:multiLevelType w:val="hybridMultilevel"/>
     <w:tmpl w:val="A22E436E"/>
@@ -7044,7 +7223,7 @@
       </w:pPr>
     </w:lvl>
   </w:abstractNum>
-  <w:abstractNum w:abstractNumId="2" w15:restartNumberingAfterBreak="0">
+  <w:abstractNum w:abstractNumId="1" w15:restartNumberingAfterBreak="0">
     <w:nsid w:val="37212227"/>
     <w:multiLevelType w:val="hybridMultilevel"/>
     <w:tmpl w:val="82324996"/>
@@ -7134,7 +7313,7 @@
       </w:pPr>
     </w:lvl>
   </w:abstractNum>
-  <w:abstractNum w:abstractNumId="3" w15:restartNumberingAfterBreak="0">
+  <w:abstractNum w:abstractNumId="2" w15:restartNumberingAfterBreak="0">
     <w:nsid w:val="5E28608F"/>
     <w:multiLevelType w:val="hybridMultilevel"/>
     <w:tmpl w:val="61267D48"/>
@@ -7224,14 +7403,106 @@
       </w:pPr>
     </w:lvl>
   </w:abstractNum>
-  <w:num w:numId="4">
+  <w:abstractNum w:abstractNumId="3" w15:restartNumberingAfterBreak="0">
+    <w:nsid w:val="646C4D1F"/>
+    <w:multiLevelType w:val="hybridMultilevel"/>
+    <w:tmpl w:val="90080880"/>
+    <w:lvl w:ilvl="0" w:tplc="C536355C">
+      <w:start w:val="1"/>
+      <w:numFmt w:val="decimal"/>
+      <w:lvlText w:val="%1."/>
+      <w:lvlJc w:val="left"/>
+      <w:pPr>
+        <w:ind w:left="2160" w:hanging="360"/>
+      </w:pPr>
+      <w:rPr>
+        <w:rFonts w:hint="default"/>
+      </w:rPr>
+    </w:lvl>
+    <w:lvl w:ilvl="1" w:tplc="04090019" w:tentative="1">
+      <w:start w:val="1"/>
+      <w:numFmt w:val="lowerLetter"/>
+      <w:lvlText w:val="%2)"/>
+      <w:lvlJc w:val="left"/>
+      <w:pPr>
+        <w:ind w:left="2640" w:hanging="420"/>
+      </w:pPr>
+    </w:lvl>
+    <w:lvl w:ilvl="2" w:tplc="0409001B" w:tentative="1">
+      <w:start w:val="1"/>
+      <w:numFmt w:val="lowerRoman"/>
+      <w:lvlText w:val="%3."/>
+      <w:lvlJc w:val="right"/>
+      <w:pPr>
+        <w:ind w:left="3060" w:hanging="420"/>
+      </w:pPr>
+    </w:lvl>
+    <w:lvl w:ilvl="3" w:tplc="0409000F" w:tentative="1">
+      <w:start w:val="1"/>
+      <w:numFmt w:val="decimal"/>
+      <w:lvlText w:val="%4."/>
+      <w:lvlJc w:val="left"/>
+      <w:pPr>
+        <w:ind w:left="3480" w:hanging="420"/>
+      </w:pPr>
+    </w:lvl>
+    <w:lvl w:ilvl="4" w:tplc="04090019" w:tentative="1">
+      <w:start w:val="1"/>
+      <w:numFmt w:val="lowerLetter"/>
+      <w:lvlText w:val="%5)"/>
+      <w:lvlJc w:val="left"/>
+      <w:pPr>
+        <w:ind w:left="3900" w:hanging="420"/>
+      </w:pPr>
+    </w:lvl>
+    <w:lvl w:ilvl="5" w:tplc="0409001B" w:tentative="1">
+      <w:start w:val="1"/>
+      <w:numFmt w:val="lowerRoman"/>
+      <w:lvlText w:val="%6."/>
+      <w:lvlJc w:val="right"/>
+      <w:pPr>
+        <w:ind w:left="4320" w:hanging="420"/>
+      </w:pPr>
+    </w:lvl>
+    <w:lvl w:ilvl="6" w:tplc="0409000F" w:tentative="1">
+      <w:start w:val="1"/>
+      <w:numFmt w:val="decimal"/>
+      <w:lvlText w:val="%7."/>
+      <w:lvlJc w:val="left"/>
+      <w:pPr>
+        <w:ind w:left="4740" w:hanging="420"/>
+      </w:pPr>
+    </w:lvl>
+    <w:lvl w:ilvl="7" w:tplc="04090019" w:tentative="1">
+      <w:start w:val="1"/>
+      <w:numFmt w:val="lowerLetter"/>
+      <w:lvlText w:val="%8)"/>
+      <w:lvlJc w:val="left"/>
+      <w:pPr>
+        <w:ind w:left="5160" w:hanging="420"/>
+      </w:pPr>
+    </w:lvl>
+    <w:lvl w:ilvl="8" w:tplc="0409001B" w:tentative="1">
+      <w:start w:val="1"/>
+      <w:numFmt w:val="lowerRoman"/>
+      <w:lvlText w:val="%9."/>
+      <w:lvlJc w:val="right"/>
+      <w:pPr>
+        <w:ind w:left="5580" w:hanging="420"/>
+      </w:pPr>
+    </w:lvl>
+  </w:abstractNum>
+  <w:num w:numId="1">
+    <w:abstractNumId w:val="1"/>
+  </w:num>
+  <w:num w:numId="2">
     <w:abstractNumId w:val="2"/>
   </w:num>
-  <w:num w:numId="5">
+  <w:num w:numId="3">
+    <w:abstractNumId w:val="0"/>
+  </w:num>
+  <w:num w:numId="4">
     <w:abstractNumId w:val="3"/>
-  </w:num>
-  <w:num w:numId="6">
-    <w:abstractNumId w:val="1"/>
   </w:num>
 </w:numbering>
 </file>
@@ -7642,6 +7913,7 @@
   <w:style w:type="character" w:default="1" w:styleId="a0">
     <w:name w:val="Default Paragraph Font"/>
     <w:uiPriority w:val="1"/>
+    <w:semiHidden/>
     <w:unhideWhenUsed/>
   </w:style>
   <w:style w:type="table" w:default="1" w:styleId="a1">

</xml_diff>